<commit_message>
Top 25 Places Excel Sheet added
</commit_message>
<xml_diff>
--- a/API's/API LIST for VISIT KC.docx
+++ b/API's/API LIST for VISIT KC.docx
@@ -37,11 +37,9 @@
     </w:p>
     <w:p/>
     <w:p>
-      <w:proofErr w:type="gramStart"/>
       <w:r>
         <w:t>Google?-</w:t>
       </w:r>
-      <w:proofErr w:type="gramEnd"/>
     </w:p>
     <w:p/>
     <w:p>
@@ -49,7 +47,13 @@
         <w:t xml:space="preserve">Brewery API- </w:t>
       </w:r>
     </w:p>
-    <w:p/>
+    <w:p>
+      <w:r>
+        <w:t>https://www.brewerydb.com/developers/apps</w:t>
+      </w:r>
+      <w:bookmarkStart w:id="0" w:name="_GoBack"/>
+      <w:bookmarkEnd w:id="0"/>
+    </w:p>
     <w:p>
       <w:pPr>
         <w:pBdr>
@@ -98,27 +102,7 @@
           <w:sz w:val="20"/>
           <w:szCs w:val="20"/>
         </w:rPr>
-        <w:t xml:space="preserve">All users have access to our </w:t>
-      </w:r>
-      <w:proofErr w:type="spellStart"/>
-      <w:r>
-        <w:rPr>
-          <w:rFonts w:ascii="Open Sans" w:eastAsia="Times New Roman" w:hAnsi="Open Sans" w:cs="Open Sans"/>
-          <w:color w:val="666666"/>
-          <w:sz w:val="20"/>
-          <w:szCs w:val="20"/>
-        </w:rPr>
-        <w:t>BreweryDB</w:t>
-      </w:r>
-      <w:proofErr w:type="spellEnd"/>
-      <w:r>
-        <w:rPr>
-          <w:rFonts w:ascii="Open Sans" w:eastAsia="Times New Roman" w:hAnsi="Open Sans" w:cs="Open Sans"/>
-          <w:color w:val="666666"/>
-          <w:sz w:val="20"/>
-          <w:szCs w:val="20"/>
-        </w:rPr>
-        <w:t xml:space="preserve"> API sandbox environment. From there, you can utilize the full API with a limited dataset, allowing you to explore and develop against our API before signing up for production access.</w:t>
+        <w:t>All users have access to our BreweryDB API sandbox environment. From there, you can utilize the full API with a limited dataset, allowing you to explore and develop against our API before signing up for production access.</w:t>
       </w:r>
     </w:p>
     <w:p>
@@ -264,10 +248,7 @@
       </w:r>
     </w:p>
     <w:p/>
-    <w:p>
-      <w:bookmarkStart w:id="0" w:name="_GoBack"/>
-      <w:bookmarkEnd w:id="0"/>
-    </w:p>
+    <w:p/>
     <w:sectPr>
       <w:pgSz w:w="12240" w:h="15840"/>
       <w:pgMar w:top="1440" w:right="1440" w:bottom="1440" w:left="1440" w:header="720" w:footer="720" w:gutter="0"/>

</xml_diff>